<commit_message>
improve entry animation for post modal
</commit_message>
<xml_diff>
--- a/NOTES/PROJECT NOTES.docx
+++ b/NOTES/PROJECT NOTES.docx
@@ -719,32 +719,21 @@
     </w:p>
     <w:p>
       <w:pPr>
-        <w:pStyle w:val="NormalWeb"/>
-        <w:ind w:left="720"/>
-        <w:rPr>
-          <w:rFonts w:asciiTheme="minorHAnsi" w:hAnsiTheme="minorHAnsi" w:cstheme="minorHAnsi"/>
-          <w:sz w:val="20"/>
+        <w:rPr>
+          <w:rFonts w:eastAsia="Times New Roman" w:cstheme="minorHAnsi"/>
+          <w:sz w:val="20"/>
+          <w:szCs w:val="24"/>
         </w:rPr>
       </w:pPr>
     </w:p>
     <w:p>
       <w:pPr>
-        <w:pStyle w:val="NormalWeb"/>
-        <w:ind w:left="720"/>
-        <w:rPr>
-          <w:rFonts w:asciiTheme="minorHAnsi" w:hAnsiTheme="minorHAnsi" w:cstheme="minorHAnsi"/>
+        <w:rPr>
           <w:sz w:val="20"/>
         </w:rPr>
       </w:pPr>
       <w:bookmarkStart w:id="0" w:name="_GoBack"/>
       <w:bookmarkEnd w:id="0"/>
-    </w:p>
-    <w:p>
-      <w:pPr>
-        <w:rPr>
-          <w:sz w:val="20"/>
-        </w:rPr>
-      </w:pPr>
     </w:p>
     <w:sectPr>
       <w:pgSz w:w="12240" w:h="15840"/>

</xml_diff>